<commit_message>
delpoyed the position abc bank model with tests
</commit_message>
<xml_diff>
--- a/imp-commands-snowflake.docx
+++ b/imp-commands-snowflake.docx
@@ -409,7 +409,7 @@
         <w:ind w:left="360" w:right="180"/>
         <w:rPr>
           <w:rFonts w:asciiTheme="minorHAnsi" w:hAnsiTheme="minorHAnsi" w:cstheme="minorHAnsi"/>
-          <w:color w:val="4472C4" w:themeColor="accent1"/>
+          <w:color w:val="FF0000"/>
           <w:sz w:val="22"/>
           <w:szCs w:val="22"/>
         </w:rPr>
@@ -417,10 +417,32 @@
       <w:r>
         <w:rPr>
           <w:rFonts w:asciiTheme="minorHAnsi" w:hAnsiTheme="minorHAnsi" w:cstheme="minorHAnsi"/>
-          <w:color w:val="4472C4" w:themeColor="accent1"/>
+          <w:color w:val="FF0000"/>
           <w:sz w:val="22"/>
           <w:szCs w:val="22"/>
         </w:rPr>
+        <w:t>In DBT:</w:t>
+      </w:r>
+    </w:p>
+    <w:p>
+      <w:pPr>
+        <w:pStyle w:val="Pa17"/>
+        <w:spacing w:before="120" w:after="100"/>
+        <w:ind w:left="360" w:right="180"/>
+        <w:rPr>
+          <w:rFonts w:asciiTheme="minorHAnsi" w:hAnsiTheme="minorHAnsi" w:cstheme="minorHAnsi"/>
+          <w:color w:val="4472C4" w:themeColor="accent1"/>
+          <w:sz w:val="22"/>
+          <w:szCs w:val="22"/>
+        </w:rPr>
+      </w:pPr>
+      <w:r>
+        <w:rPr>
+          <w:rFonts w:asciiTheme="minorHAnsi" w:hAnsiTheme="minorHAnsi" w:cstheme="minorHAnsi"/>
+          <w:color w:val="4472C4" w:themeColor="accent1"/>
+          <w:sz w:val="22"/>
+          <w:szCs w:val="22"/>
+        </w:rPr>
         <w:t xml:space="preserve">SELECT * </w:t>
       </w:r>
     </w:p>
@@ -470,6 +492,376 @@
           <w:color w:val="4472C4" w:themeColor="accent1"/>
         </w:rPr>
         <w:t>', 'ABC_BANK_POSITION') }}</w:t>
+      </w:r>
+    </w:p>
+    <w:p>
+      <w:pPr>
+        <w:rPr>
+          <w:rFonts w:cstheme="minorHAnsi"/>
+          <w:color w:val="538135" w:themeColor="accent6" w:themeShade="BF"/>
+        </w:rPr>
+      </w:pPr>
+      <w:r>
+        <w:rPr>
+          <w:rFonts w:cstheme="minorHAnsi"/>
+          <w:color w:val="538135" w:themeColor="accent6" w:themeShade="BF"/>
+        </w:rPr>
+        <w:t xml:space="preserve">       In Snowflake:</w:t>
+      </w:r>
+    </w:p>
+    <w:p>
+      <w:pPr>
+        <w:rPr>
+          <w:rFonts w:cstheme="minorHAnsi"/>
+          <w:color w:val="4472C4" w:themeColor="accent1"/>
+        </w:rPr>
+      </w:pPr>
+      <w:r>
+        <w:rPr>
+          <w:rFonts w:cstheme="minorHAnsi"/>
+          <w:color w:val="4472C4" w:themeColor="accent1"/>
+        </w:rPr>
+        <w:t xml:space="preserve">       </w:t>
+      </w:r>
+      <w:r>
+        <w:rPr>
+          <w:rFonts w:cstheme="minorHAnsi"/>
+          <w:color w:val="4472C4" w:themeColor="accent1"/>
+        </w:rPr>
+        <w:t xml:space="preserve">SELECT * </w:t>
+      </w:r>
+    </w:p>
+    <w:p>
+      <w:pPr>
+        <w:rPr>
+          <w:rFonts w:cstheme="minorHAnsi"/>
+          <w:color w:val="4472C4" w:themeColor="accent1"/>
+        </w:rPr>
+      </w:pPr>
+      <w:r>
+        <w:rPr>
+          <w:rFonts w:cstheme="minorHAnsi"/>
+          <w:color w:val="4472C4" w:themeColor="accent1"/>
+        </w:rPr>
+        <w:t xml:space="preserve">       </w:t>
+      </w:r>
+      <w:r>
+        <w:rPr>
+          <w:rFonts w:cstheme="minorHAnsi"/>
+          <w:color w:val="4472C4" w:themeColor="accent1"/>
+        </w:rPr>
+        <w:t>FROM PORTFOLIO_TRACKING.SOURCE_DATA.ABC_BANK_POSITION</w:t>
+      </w:r>
+    </w:p>
+    <w:p>
+      <w:pPr>
+        <w:rPr>
+          <w:rFonts w:cstheme="minorHAnsi"/>
+          <w:color w:val="4472C4" w:themeColor="accent1"/>
+        </w:rPr>
+      </w:pPr>
+      <w:r>
+        <w:rPr>
+          <w:rFonts w:cstheme="minorHAnsi"/>
+          <w:color w:val="4472C4" w:themeColor="accent1"/>
+        </w:rPr>
+        <w:lastRenderedPageBreak/>
+        <w:t xml:space="preserve">       </w:t>
+      </w:r>
+      <w:r>
+        <w:rPr>
+          <w:rFonts w:cstheme="minorHAnsi"/>
+          <w:color w:val="4472C4" w:themeColor="accent1"/>
+        </w:rPr>
+        <w:t>LIMIT 500</w:t>
+      </w:r>
+    </w:p>
+    <w:p>
+      <w:pPr>
+        <w:pStyle w:val="ListParagraph"/>
+        <w:numPr>
+          <w:ilvl w:val="0"/>
+          <w:numId w:val="1"/>
+        </w:numPr>
+        <w:rPr>
+          <w:rFonts w:cstheme="minorHAnsi"/>
+        </w:rPr>
+      </w:pPr>
+      <w:r>
+        <w:rPr>
+          <w:rFonts w:cstheme="minorHAnsi"/>
+        </w:rPr>
+        <w:t>To clean up the dev environment, I used following commands in Snowflake</w:t>
+      </w:r>
+    </w:p>
+    <w:p>
+      <w:pPr>
+        <w:ind w:left="360"/>
+        <w:rPr>
+          <w:rFonts w:cstheme="minorHAnsi"/>
+          <w:color w:val="4472C4" w:themeColor="accent1"/>
+        </w:rPr>
+      </w:pPr>
+      <w:r>
+        <w:rPr>
+          <w:rFonts w:cstheme="minorHAnsi"/>
+          <w:color w:val="4472C4" w:themeColor="accent1"/>
+        </w:rPr>
+        <w:t>DROP VIEW "PORTFOLIO_TRACKING"."UA"."POSITION_ABC_BANK";</w:t>
+      </w:r>
+    </w:p>
+    <w:p>
+      <w:pPr>
+        <w:ind w:left="360"/>
+        <w:rPr>
+          <w:rFonts w:cstheme="minorHAnsi"/>
+          <w:color w:val="4472C4" w:themeColor="accent1"/>
+        </w:rPr>
+      </w:pPr>
+      <w:r>
+        <w:rPr>
+          <w:rFonts w:cstheme="minorHAnsi"/>
+          <w:color w:val="4472C4" w:themeColor="accent1"/>
+        </w:rPr>
+        <w:t>DROP SCHEMA "PORTFOLIO_TRACKING"."UA";</w:t>
+      </w:r>
+    </w:p>
+    <w:p>
+      <w:pPr>
+        <w:rPr>
+          <w:rFonts w:cstheme="minorHAnsi"/>
+          <w:color w:val="4472C4" w:themeColor="accent1"/>
+        </w:rPr>
+      </w:pPr>
+    </w:p>
+    <w:p>
+      <w:pPr>
+        <w:rPr>
+          <w:rFonts w:cstheme="minorHAnsi"/>
+          <w:color w:val="FF0000"/>
+        </w:rPr>
+      </w:pPr>
+      <w:r>
+        <w:rPr>
+          <w:rFonts w:cstheme="minorHAnsi"/>
+          <w:color w:val="FF0000"/>
+        </w:rPr>
+        <w:t>DBT Commands</w:t>
+      </w:r>
+    </w:p>
+    <w:p>
+      <w:r>
+        <w:t>For running tests</w:t>
+      </w:r>
+    </w:p>
+    <w:p>
+      <w:proofErr w:type="spellStart"/>
+      <w:r>
+        <w:rPr>
+          <w:color w:val="FF0000"/>
+        </w:rPr>
+        <w:t>dbt</w:t>
+      </w:r>
+      <w:proofErr w:type="spellEnd"/>
+      <w:r>
+        <w:rPr>
+          <w:color w:val="FF0000"/>
+        </w:rPr>
+        <w:t xml:space="preserve"> test</w:t>
+      </w:r>
+    </w:p>
+    <w:p>
+      <w:r>
+        <w:t>Run test on all sources</w:t>
+      </w:r>
+    </w:p>
+    <w:p>
+      <w:pPr>
+        <w:rPr>
+          <w:color w:val="FF0000"/>
+        </w:rPr>
+      </w:pPr>
+      <w:proofErr w:type="spellStart"/>
+      <w:r>
+        <w:rPr>
+          <w:color w:val="FF0000"/>
+        </w:rPr>
+        <w:t>dbt</w:t>
+      </w:r>
+      <w:proofErr w:type="spellEnd"/>
+      <w:r>
+        <w:rPr>
+          <w:color w:val="FF0000"/>
+        </w:rPr>
+        <w:t xml:space="preserve"> test -s </w:t>
+      </w:r>
+      <w:proofErr w:type="gramStart"/>
+      <w:r>
+        <w:rPr>
+          <w:color w:val="FF0000"/>
+        </w:rPr>
+        <w:t>source:*</w:t>
+      </w:r>
+      <w:proofErr w:type="gramEnd"/>
+    </w:p>
+    <w:p>
+      <w:pPr>
+        <w:rPr>
+          <w:color w:val="000000" w:themeColor="text1"/>
+        </w:rPr>
+      </w:pPr>
+      <w:r>
+        <w:rPr>
+          <w:color w:val="000000" w:themeColor="text1"/>
+        </w:rPr>
+        <w:t xml:space="preserve">Run the tests on all the tables in the </w:t>
+      </w:r>
+      <w:proofErr w:type="spellStart"/>
+      <w:r>
+        <w:rPr>
+          <w:color w:val="000000" w:themeColor="text1"/>
+        </w:rPr>
+        <w:t>abc_bank</w:t>
+      </w:r>
+      <w:proofErr w:type="spellEnd"/>
+      <w:r>
+        <w:rPr>
+          <w:color w:val="000000" w:themeColor="text1"/>
+        </w:rPr>
+        <w:t xml:space="preserve"> source:</w:t>
+      </w:r>
+    </w:p>
+    <w:p>
+      <w:pPr>
+        <w:rPr>
+          <w:color w:val="FF0000"/>
+        </w:rPr>
+      </w:pPr>
+      <w:proofErr w:type="spellStart"/>
+      <w:r>
+        <w:rPr>
+          <w:color w:val="FF0000"/>
+        </w:rPr>
+        <w:t>dbt</w:t>
+      </w:r>
+      <w:proofErr w:type="spellEnd"/>
+      <w:r>
+        <w:rPr>
+          <w:color w:val="FF0000"/>
+        </w:rPr>
+        <w:t xml:space="preserve"> test -s </w:t>
+      </w:r>
+      <w:proofErr w:type="spellStart"/>
+      <w:r>
+        <w:rPr>
+          <w:color w:val="FF0000"/>
+        </w:rPr>
+        <w:t>source:abc_</w:t>
+      </w:r>
+      <w:proofErr w:type="gramStart"/>
+      <w:r>
+        <w:rPr>
+          <w:color w:val="FF0000"/>
+        </w:rPr>
+        <w:t>bank</w:t>
+      </w:r>
+      <w:proofErr w:type="spellEnd"/>
+      <w:r>
+        <w:rPr>
+          <w:color w:val="FF0000"/>
+        </w:rPr>
+        <w:t>.*</w:t>
+      </w:r>
+      <w:proofErr w:type="gramEnd"/>
+    </w:p>
+    <w:p>
+      <w:r>
+        <w:t xml:space="preserve">Run the tests on the ABC_BANK_POSITION table of the </w:t>
+      </w:r>
+      <w:proofErr w:type="spellStart"/>
+      <w:r>
+        <w:t>abc_bank</w:t>
+      </w:r>
+      <w:proofErr w:type="spellEnd"/>
+      <w:r>
+        <w:t xml:space="preserve"> source:</w:t>
+      </w:r>
+    </w:p>
+    <w:p>
+      <w:pPr>
+        <w:rPr>
+          <w:color w:val="FF0000"/>
+        </w:rPr>
+      </w:pPr>
+      <w:proofErr w:type="spellStart"/>
+      <w:r>
+        <w:rPr>
+          <w:color w:val="FF0000"/>
+        </w:rPr>
+        <w:t>dbt</w:t>
+      </w:r>
+      <w:proofErr w:type="spellEnd"/>
+      <w:r>
+        <w:rPr>
+          <w:color w:val="FF0000"/>
+        </w:rPr>
+        <w:t xml:space="preserve"> test -s </w:t>
+      </w:r>
+      <w:proofErr w:type="spellStart"/>
+      <w:proofErr w:type="gramStart"/>
+      <w:r>
+        <w:rPr>
+          <w:color w:val="FF0000"/>
+        </w:rPr>
+        <w:t>source:abc_bank.ABC</w:t>
+      </w:r>
+      <w:proofErr w:type="gramEnd"/>
+      <w:r>
+        <w:rPr>
+          <w:color w:val="FF0000"/>
+        </w:rPr>
+        <w:t>_BANK_POSITION</w:t>
+      </w:r>
+      <w:proofErr w:type="spellEnd"/>
+    </w:p>
+    <w:p>
+      <w:pPr>
+        <w:rPr>
+          <w:color w:val="FF0000"/>
+        </w:rPr>
+      </w:pPr>
+    </w:p>
+    <w:p>
+      <w:pPr>
+        <w:rPr>
+          <w:color w:val="FF0000"/>
+        </w:rPr>
+      </w:pPr>
+    </w:p>
+    <w:p>
+      <w:pPr>
+        <w:rPr>
+          <w:color w:val="FF0000"/>
+        </w:rPr>
+      </w:pPr>
+    </w:p>
+    <w:p>
+      <w:pPr>
+        <w:rPr>
+          <w:color w:val="FF0000"/>
+        </w:rPr>
+      </w:pPr>
+    </w:p>
+    <w:p>
+      <w:pPr>
+        <w:rPr>
+          <w:color w:val="FF0000"/>
+        </w:rPr>
+      </w:pPr>
+    </w:p>
+    <w:p>
+      <w:r>
+        <w:br/>
       </w:r>
     </w:p>
     <w:p>
@@ -991,7 +1383,6 @@
   <w:style w:type="character" w:default="1" w:styleId="DefaultParagraphFont">
     <w:name w:val="Default Paragraph Font"/>
     <w:uiPriority w:val="1"/>
-    <w:semiHidden/>
     <w:unhideWhenUsed/>
   </w:style>
   <w:style w:type="table" w:default="1" w:styleId="TableNormal">

</xml_diff>

<commit_message>
build data mart named POSITION
</commit_message>
<xml_diff>
--- a/imp-commands-snowflake.docx
+++ b/imp-commands-snowflake.docx
@@ -232,21 +232,7 @@
         <w:rPr>
           <w:color w:val="4472C4" w:themeColor="accent1"/>
         </w:rPr>
-        <w:t xml:space="preserve">    quantity         </w:t>
-      </w:r>
-      <w:proofErr w:type="gramStart"/>
-      <w:r>
-        <w:rPr>
-          <w:color w:val="4472C4" w:themeColor="accent1"/>
-        </w:rPr>
-        <w:t>NUMBER(</w:t>
-      </w:r>
-      <w:proofErr w:type="gramEnd"/>
-      <w:r>
-        <w:rPr>
-          <w:color w:val="4472C4" w:themeColor="accent1"/>
-        </w:rPr>
-        <w:t>38,0),</w:t>
+        <w:t xml:space="preserve">    quantity         NUMBER(38,0),</w:t>
       </w:r>
     </w:p>
     <w:p>
@@ -273,21 +259,7 @@
         <w:rPr>
           <w:color w:val="4472C4" w:themeColor="accent1"/>
         </w:rPr>
-        <w:t xml:space="preserve">        </w:t>
-      </w:r>
-      <w:proofErr w:type="gramStart"/>
-      <w:r>
-        <w:rPr>
-          <w:color w:val="4472C4" w:themeColor="accent1"/>
-        </w:rPr>
-        <w:t>NUMBER(</w:t>
-      </w:r>
-      <w:proofErr w:type="gramEnd"/>
-      <w:r>
-        <w:rPr>
-          <w:color w:val="4472C4" w:themeColor="accent1"/>
-        </w:rPr>
-        <w:t>38,5),</w:t>
+        <w:t xml:space="preserve">        NUMBER(38,5),</w:t>
       </w:r>
     </w:p>
     <w:p>
@@ -314,21 +286,7 @@
         <w:rPr>
           <w:color w:val="4472C4" w:themeColor="accent1"/>
         </w:rPr>
-        <w:t xml:space="preserve">   </w:t>
-      </w:r>
-      <w:proofErr w:type="gramStart"/>
-      <w:r>
-        <w:rPr>
-          <w:color w:val="4472C4" w:themeColor="accent1"/>
-        </w:rPr>
-        <w:t>NUMBER(</w:t>
-      </w:r>
-      <w:proofErr w:type="gramEnd"/>
-      <w:r>
-        <w:rPr>
-          <w:color w:val="4472C4" w:themeColor="accent1"/>
-        </w:rPr>
-        <w:t>38,5),</w:t>
+        <w:t xml:space="preserve">   NUMBER(38,5),</w:t>
       </w:r>
     </w:p>
     <w:p>
@@ -459,23 +417,7 @@
           <w:rFonts w:cstheme="minorHAnsi"/>
           <w:color w:val="4472C4" w:themeColor="accent1"/>
         </w:rPr>
-        <w:t xml:space="preserve">FROM </w:t>
-      </w:r>
-      <w:proofErr w:type="gramStart"/>
-      <w:r>
-        <w:rPr>
-          <w:rFonts w:cstheme="minorHAnsi"/>
-          <w:color w:val="4472C4" w:themeColor="accent1"/>
-        </w:rPr>
-        <w:t>{{ source</w:t>
-      </w:r>
-      <w:proofErr w:type="gramEnd"/>
-      <w:r>
-        <w:rPr>
-          <w:rFonts w:cstheme="minorHAnsi"/>
-          <w:color w:val="4472C4" w:themeColor="accent1"/>
-        </w:rPr>
-        <w:t>('</w:t>
+        <w:t>FROM {{ source('</w:t>
       </w:r>
       <w:proofErr w:type="spellStart"/>
       <w:r>
@@ -693,41 +635,81 @@
         <w:rPr>
           <w:color w:val="FF0000"/>
         </w:rPr>
+        <w:t xml:space="preserve"> test -s source:*</w:t>
+      </w:r>
+    </w:p>
+    <w:p>
+      <w:pPr>
+        <w:rPr>
+          <w:color w:val="000000" w:themeColor="text1"/>
+        </w:rPr>
+      </w:pPr>
+      <w:r>
+        <w:rPr>
+          <w:color w:val="000000" w:themeColor="text1"/>
+        </w:rPr>
+        <w:t xml:space="preserve">Run the tests on all the tables in the </w:t>
+      </w:r>
+      <w:proofErr w:type="spellStart"/>
+      <w:r>
+        <w:rPr>
+          <w:color w:val="000000" w:themeColor="text1"/>
+        </w:rPr>
+        <w:t>abc_bank</w:t>
+      </w:r>
+      <w:proofErr w:type="spellEnd"/>
+      <w:r>
+        <w:rPr>
+          <w:color w:val="000000" w:themeColor="text1"/>
+        </w:rPr>
+        <w:t xml:space="preserve"> source:</w:t>
+      </w:r>
+    </w:p>
+    <w:p>
+      <w:pPr>
+        <w:rPr>
+          <w:color w:val="FF0000"/>
+        </w:rPr>
+      </w:pPr>
+      <w:proofErr w:type="spellStart"/>
+      <w:r>
+        <w:rPr>
+          <w:color w:val="FF0000"/>
+        </w:rPr>
+        <w:t>dbt</w:t>
+      </w:r>
+      <w:proofErr w:type="spellEnd"/>
+      <w:r>
+        <w:rPr>
+          <w:color w:val="FF0000"/>
+        </w:rPr>
         <w:t xml:space="preserve"> test -s </w:t>
       </w:r>
-      <w:proofErr w:type="gramStart"/>
-      <w:r>
-        <w:rPr>
-          <w:color w:val="FF0000"/>
-        </w:rPr>
-        <w:t>source:*</w:t>
-      </w:r>
-      <w:proofErr w:type="gramEnd"/>
-    </w:p>
-    <w:p>
-      <w:pPr>
-        <w:rPr>
-          <w:color w:val="000000" w:themeColor="text1"/>
-        </w:rPr>
-      </w:pPr>
-      <w:r>
-        <w:rPr>
-          <w:color w:val="000000" w:themeColor="text1"/>
-        </w:rPr>
-        <w:t xml:space="preserve">Run the tests on all the tables in the </w:t>
-      </w:r>
-      <w:proofErr w:type="spellStart"/>
-      <w:r>
-        <w:rPr>
-          <w:color w:val="000000" w:themeColor="text1"/>
-        </w:rPr>
+      <w:proofErr w:type="spellStart"/>
+      <w:r>
+        <w:rPr>
+          <w:color w:val="FF0000"/>
+        </w:rPr>
+        <w:t>source:abc_bank</w:t>
+      </w:r>
+      <w:proofErr w:type="spellEnd"/>
+      <w:r>
+        <w:rPr>
+          <w:color w:val="FF0000"/>
+        </w:rPr>
+        <w:t>.*</w:t>
+      </w:r>
+    </w:p>
+    <w:p>
+      <w:r>
+        <w:t xml:space="preserve">Run the tests on the ABC_BANK_POSITION table of the </w:t>
+      </w:r>
+      <w:proofErr w:type="spellStart"/>
+      <w:r>
         <w:t>abc_bank</w:t>
       </w:r>
       <w:proofErr w:type="spellEnd"/>
       <w:r>
-        <w:rPr>
-          <w:color w:val="000000" w:themeColor="text1"/>
-        </w:rPr>
         <w:t xml:space="preserve"> source:</w:t>
       </w:r>
     </w:p>
@@ -756,35 +738,21 @@
         <w:rPr>
           <w:color w:val="FF0000"/>
         </w:rPr>
-        <w:t>source:abc_</w:t>
-      </w:r>
-      <w:proofErr w:type="gramStart"/>
-      <w:r>
-        <w:rPr>
-          <w:color w:val="FF0000"/>
-        </w:rPr>
-        <w:t>bank</w:t>
-      </w:r>
-      <w:proofErr w:type="spellEnd"/>
-      <w:r>
-        <w:rPr>
-          <w:color w:val="FF0000"/>
-        </w:rPr>
-        <w:t>.*</w:t>
-      </w:r>
-      <w:proofErr w:type="gramEnd"/>
-    </w:p>
-    <w:p>
-      <w:r>
-        <w:t xml:space="preserve">Run the tests on the ABC_BANK_POSITION table of the </w:t>
-      </w:r>
-      <w:proofErr w:type="spellStart"/>
-      <w:r>
-        <w:t>abc_bank</w:t>
-      </w:r>
-      <w:proofErr w:type="spellEnd"/>
-      <w:r>
-        <w:t xml:space="preserve"> source:</w:t>
+        <w:t>source:abc_bank.ABC_BANK_POSITION</w:t>
+      </w:r>
+      <w:proofErr w:type="spellEnd"/>
+    </w:p>
+    <w:p>
+      <w:r>
+        <w:t xml:space="preserve">For running </w:t>
+      </w:r>
+      <w:r>
+        <w:t>models</w:t>
+      </w:r>
+    </w:p>
+    <w:p>
+      <w:r>
+        <w:t>To run a particular folder</w:t>
       </w:r>
     </w:p>
     <w:p>
@@ -805,45 +773,254 @@
         <w:rPr>
           <w:color w:val="FF0000"/>
         </w:rPr>
-        <w:t xml:space="preserve"> test -s </w:t>
-      </w:r>
-      <w:proofErr w:type="spellStart"/>
-      <w:proofErr w:type="gramStart"/>
-      <w:r>
-        <w:rPr>
-          <w:color w:val="FF0000"/>
-        </w:rPr>
-        <w:t>source:abc_bank.ABC</w:t>
-      </w:r>
-      <w:proofErr w:type="gramEnd"/>
-      <w:r>
-        <w:rPr>
-          <w:color w:val="FF0000"/>
-        </w:rPr>
-        <w:t>_BANK_POSITION</w:t>
-      </w:r>
-      <w:proofErr w:type="spellEnd"/>
-    </w:p>
-    <w:p>
-      <w:pPr>
-        <w:rPr>
-          <w:color w:val="FF0000"/>
-        </w:rPr>
-      </w:pPr>
-    </w:p>
-    <w:p>
-      <w:pPr>
-        <w:rPr>
-          <w:color w:val="FF0000"/>
-        </w:rPr>
-      </w:pPr>
-    </w:p>
-    <w:p>
-      <w:pPr>
-        <w:rPr>
-          <w:color w:val="FF0000"/>
-        </w:rPr>
-      </w:pPr>
+        <w:t xml:space="preserve"> run -s refined</w:t>
+      </w:r>
+    </w:p>
+    <w:p>
+      <w:pPr>
+        <w:rPr>
+          <w:color w:val="FF0000"/>
+        </w:rPr>
+      </w:pPr>
+      <w:proofErr w:type="spellStart"/>
+      <w:r>
+        <w:rPr>
+          <w:color w:val="FF0000"/>
+        </w:rPr>
+        <w:t>dbt</w:t>
+      </w:r>
+      <w:proofErr w:type="spellEnd"/>
+      <w:r>
+        <w:rPr>
+          <w:color w:val="FF0000"/>
+        </w:rPr>
+        <w:t xml:space="preserve"> run --select REF_POSITION_ABC_BANK</w:t>
+      </w:r>
+    </w:p>
+    <w:p>
+      <w:pPr>
+        <w:rPr>
+          <w:color w:val="FF0000"/>
+        </w:rPr>
+      </w:pPr>
+    </w:p>
+    <w:p>
+      <w:r>
+        <w:t xml:space="preserve">Generate </w:t>
+      </w:r>
+      <w:r>
+        <w:t>documentation with DBT</w:t>
+      </w:r>
+    </w:p>
+    <w:p>
+      <w:pPr>
+        <w:rPr>
+          <w:color w:val="FF0000"/>
+        </w:rPr>
+      </w:pPr>
+      <w:proofErr w:type="spellStart"/>
+      <w:r>
+        <w:rPr>
+          <w:color w:val="FF0000"/>
+        </w:rPr>
+        <w:t>dbt</w:t>
+      </w:r>
+      <w:proofErr w:type="spellEnd"/>
+      <w:r>
+        <w:rPr>
+          <w:color w:val="FF0000"/>
+        </w:rPr>
+        <w:t xml:space="preserve"> docs generate</w:t>
+      </w:r>
+    </w:p>
+    <w:p>
+      <w:r>
+        <w:t>Serving Documentation Locally with</w:t>
+      </w:r>
+    </w:p>
+    <w:p>
+      <w:pPr>
+        <w:rPr>
+          <w:color w:val="FF0000"/>
+        </w:rPr>
+      </w:pPr>
+      <w:proofErr w:type="spellStart"/>
+      <w:r>
+        <w:rPr>
+          <w:color w:val="FF0000"/>
+        </w:rPr>
+        <w:t>dbt</w:t>
+      </w:r>
+      <w:proofErr w:type="spellEnd"/>
+      <w:r>
+        <w:rPr>
+          <w:color w:val="FF0000"/>
+        </w:rPr>
+        <w:t xml:space="preserve"> docs serve</w:t>
+      </w:r>
+    </w:p>
+    <w:p>
+      <w:pPr>
+        <w:rPr>
+          <w:color w:val="FF0000"/>
+        </w:rPr>
+      </w:pPr>
+    </w:p>
+    <w:p>
+      <w:r>
+        <w:t xml:space="preserve">Used </w:t>
+      </w:r>
+      <w:hyperlink r:id="rId5" w:history="1">
+        <w:r>
+          <w:rPr>
+            <w:rStyle w:val="Hyperlink"/>
+          </w:rPr>
+          <w:t>https://sqlfmt.com/</w:t>
+        </w:r>
+      </w:hyperlink>
+      <w:r>
+        <w:t xml:space="preserve"> for linting code.</w:t>
+      </w:r>
+    </w:p>
+    <w:p>
+      <w:r>
+        <w:t>pip install shandy-</w:t>
+      </w:r>
+      <w:proofErr w:type="spellStart"/>
+      <w:r>
+        <w:t>sqlfmt</w:t>
+      </w:r>
+      <w:proofErr w:type="spellEnd"/>
+      <w:r>
+        <w:t>[</w:t>
+      </w:r>
+      <w:proofErr w:type="spellStart"/>
+      <w:r>
+        <w:t>jinjafmt</w:t>
+      </w:r>
+      <w:proofErr w:type="spellEnd"/>
+      <w:r>
+        <w:t>]</w:t>
+      </w:r>
+    </w:p>
+    <w:p>
+      <w:proofErr w:type="spellStart"/>
+      <w:r>
+        <w:t>sqlfmt</w:t>
+      </w:r>
+      <w:proofErr w:type="spellEnd"/>
+      <w:r>
+        <w:t xml:space="preserve"> .</w:t>
+      </w:r>
+    </w:p>
+    <w:p>
+      <w:proofErr w:type="spellStart"/>
+      <w:r>
+        <w:t>sqlfmt</w:t>
+      </w:r>
+      <w:proofErr w:type="spellEnd"/>
+      <w:r>
+        <w:t xml:space="preserve"> /path/to/my/</w:t>
+      </w:r>
+      <w:proofErr w:type="spellStart"/>
+      <w:r>
+        <w:t>dir</w:t>
+      </w:r>
+      <w:proofErr w:type="spellEnd"/>
+      <w:r>
+        <w:t xml:space="preserve"> /path/to/a/</w:t>
+      </w:r>
+      <w:proofErr w:type="spellStart"/>
+      <w:r>
+        <w:t>file.sql</w:t>
+      </w:r>
+      <w:proofErr w:type="spellEnd"/>
+    </w:p>
+    <w:p>
+      <w:pPr>
+        <w:rPr>
+          <w:color w:val="FF0000"/>
+        </w:rPr>
+      </w:pPr>
+    </w:p>
+    <w:p>
+      <w:pPr>
+        <w:rPr>
+          <w:rFonts w:cs="Minion Pro"/>
+          <w:color w:val="000000"/>
+        </w:rPr>
+      </w:pPr>
+      <w:r>
+        <w:rPr>
+          <w:color w:val="FF0000"/>
+        </w:rPr>
+        <w:lastRenderedPageBreak/>
+        <w:t xml:space="preserve">STG models: </w:t>
+      </w:r>
+      <w:r>
+        <w:rPr>
+          <w:rFonts w:cs="Minion Pro"/>
+          <w:color w:val="000000"/>
+        </w:rPr>
+        <w:t>the STG model will be just concerned with receiving and adapting the data, without changing its meaning</w:t>
+      </w:r>
+      <w:r>
+        <w:rPr>
+          <w:rFonts w:cs="Minion Pro"/>
+          <w:color w:val="000000"/>
+        </w:rPr>
+        <w:t>.</w:t>
+      </w:r>
+    </w:p>
+    <w:p>
+      <w:r>
+        <w:rPr>
+          <w:color w:val="FF0000"/>
+        </w:rPr>
+        <w:t>Refined</w:t>
+      </w:r>
+      <w:r>
+        <w:rPr>
+          <w:color w:val="FF0000"/>
+        </w:rPr>
+        <w:t xml:space="preserve"> model:</w:t>
+      </w:r>
+      <w:r>
+        <w:rPr>
+          <w:color w:val="FF0000"/>
+        </w:rPr>
+        <w:t xml:space="preserve"> </w:t>
+      </w:r>
+      <w:r>
+        <w:t>will use the names from the STG model and will add the needed business rules</w:t>
+      </w:r>
+      <w:r>
+        <w:t xml:space="preserve"> </w:t>
+      </w:r>
+      <w:r>
+        <w:t>to perform any required calculation</w:t>
+      </w:r>
+      <w:r>
+        <w:t>.</w:t>
+      </w:r>
+      <w:r>
+        <w:t xml:space="preserve"> </w:t>
+      </w:r>
+      <w:r>
+        <w:t>The goal of the refined layer is clear – take the “adapted” data served from the staging layer and by</w:t>
+      </w:r>
+      <w:r>
+        <w:t xml:space="preserve"> </w:t>
+      </w:r>
+      <w:r>
+        <w:t>applying business rules, including combining multiple sources, produce “refined” data that can be</w:t>
+      </w:r>
+      <w:r>
+        <w:t xml:space="preserve"> </w:t>
+      </w:r>
+      <w:r>
+        <w:t>used in the data marts to provide useful information for the platform users</w:t>
+      </w:r>
     </w:p>
     <w:p>
       <w:pPr>
@@ -1383,6 +1560,7 @@
   <w:style w:type="character" w:default="1" w:styleId="DefaultParagraphFont">
     <w:name w:val="Default Paragraph Font"/>
     <w:uiPriority w:val="1"/>
+    <w:semiHidden/>
     <w:unhideWhenUsed/>
   </w:style>
   <w:style w:type="table" w:default="1" w:styleId="TableNormal">
@@ -1434,6 +1612,29 @@
       <w:kern w:val="0"/>
       <w:sz w:val="24"/>
       <w:szCs w:val="24"/>
+    </w:rPr>
+  </w:style>
+  <w:style w:type="character" w:styleId="Hyperlink">
+    <w:name w:val="Hyperlink"/>
+    <w:basedOn w:val="DefaultParagraphFont"/>
+    <w:uiPriority w:val="99"/>
+    <w:unhideWhenUsed/>
+    <w:rsid w:val="00C4013C"/>
+    <w:rPr>
+      <w:color w:val="0563C1" w:themeColor="hyperlink"/>
+      <w:u w:val="single"/>
+    </w:rPr>
+  </w:style>
+  <w:style w:type="character" w:styleId="UnresolvedMention">
+    <w:name w:val="Unresolved Mention"/>
+    <w:basedOn w:val="DefaultParagraphFont"/>
+    <w:uiPriority w:val="99"/>
+    <w:semiHidden/>
+    <w:unhideWhenUsed/>
+    <w:rsid w:val="00C4013C"/>
+    <w:rPr>
+      <w:color w:val="605E5C"/>
+      <w:shd w:val="clear" w:color="auto" w:fill="E1DFDD"/>
     </w:rPr>
   </w:style>
 </w:styles>

</xml_diff>

<commit_message>
added snapshot in models
</commit_message>
<xml_diff>
--- a/imp-commands-snowflake.docx
+++ b/imp-commands-snowflake.docx
@@ -232,7 +232,21 @@
         <w:rPr>
           <w:color w:val="4472C4" w:themeColor="accent1"/>
         </w:rPr>
-        <w:t xml:space="preserve">    quantity         NUMBER(38,0),</w:t>
+        <w:t xml:space="preserve">    quantity         </w:t>
+      </w:r>
+      <w:proofErr w:type="gramStart"/>
+      <w:r>
+        <w:rPr>
+          <w:color w:val="4472C4" w:themeColor="accent1"/>
+        </w:rPr>
+        <w:t>NUMBER(</w:t>
+      </w:r>
+      <w:proofErr w:type="gramEnd"/>
+      <w:r>
+        <w:rPr>
+          <w:color w:val="4472C4" w:themeColor="accent1"/>
+        </w:rPr>
+        <w:t>38,0),</w:t>
       </w:r>
     </w:p>
     <w:p>
@@ -259,7 +273,21 @@
         <w:rPr>
           <w:color w:val="4472C4" w:themeColor="accent1"/>
         </w:rPr>
-        <w:t xml:space="preserve">        NUMBER(38,5),</w:t>
+        <w:t xml:space="preserve">        </w:t>
+      </w:r>
+      <w:proofErr w:type="gramStart"/>
+      <w:r>
+        <w:rPr>
+          <w:color w:val="4472C4" w:themeColor="accent1"/>
+        </w:rPr>
+        <w:t>NUMBER(</w:t>
+      </w:r>
+      <w:proofErr w:type="gramEnd"/>
+      <w:r>
+        <w:rPr>
+          <w:color w:val="4472C4" w:themeColor="accent1"/>
+        </w:rPr>
+        <w:t>38,5),</w:t>
       </w:r>
     </w:p>
     <w:p>
@@ -286,7 +314,21 @@
         <w:rPr>
           <w:color w:val="4472C4" w:themeColor="accent1"/>
         </w:rPr>
-        <w:t xml:space="preserve">   NUMBER(38,5),</w:t>
+        <w:t xml:space="preserve">   </w:t>
+      </w:r>
+      <w:proofErr w:type="gramStart"/>
+      <w:r>
+        <w:rPr>
+          <w:color w:val="4472C4" w:themeColor="accent1"/>
+        </w:rPr>
+        <w:t>NUMBER(</w:t>
+      </w:r>
+      <w:proofErr w:type="gramEnd"/>
+      <w:r>
+        <w:rPr>
+          <w:color w:val="4472C4" w:themeColor="accent1"/>
+        </w:rPr>
+        <w:t>38,5),</w:t>
       </w:r>
     </w:p>
     <w:p>
@@ -417,7 +459,23 @@
           <w:rFonts w:cstheme="minorHAnsi"/>
           <w:color w:val="4472C4" w:themeColor="accent1"/>
         </w:rPr>
-        <w:t>FROM {{ source('</w:t>
+        <w:t xml:space="preserve">FROM </w:t>
+      </w:r>
+      <w:proofErr w:type="gramStart"/>
+      <w:r>
+        <w:rPr>
+          <w:rFonts w:cstheme="minorHAnsi"/>
+          <w:color w:val="4472C4" w:themeColor="accent1"/>
+        </w:rPr>
+        <w:t>{{ source</w:t>
+      </w:r>
+      <w:proofErr w:type="gramEnd"/>
+      <w:r>
+        <w:rPr>
+          <w:rFonts w:cstheme="minorHAnsi"/>
+          <w:color w:val="4472C4" w:themeColor="accent1"/>
+        </w:rPr>
+        <w:t>('</w:t>
       </w:r>
       <w:proofErr w:type="spellStart"/>
       <w:r>
@@ -635,8 +693,16 @@
         <w:rPr>
           <w:color w:val="FF0000"/>
         </w:rPr>
-        <w:t xml:space="preserve"> test -s source:*</w:t>
-      </w:r>
+        <w:t xml:space="preserve"> test -s </w:t>
+      </w:r>
+      <w:proofErr w:type="gramStart"/>
+      <w:r>
+        <w:rPr>
+          <w:color w:val="FF0000"/>
+        </w:rPr>
+        <w:t>source:*</w:t>
+      </w:r>
+      <w:proofErr w:type="gramEnd"/>
     </w:p>
     <w:p>
       <w:pPr>
@@ -690,7 +756,14 @@
         <w:rPr>
           <w:color w:val="FF0000"/>
         </w:rPr>
-        <w:t>source:abc_bank</w:t>
+        <w:t>source:abc_</w:t>
+      </w:r>
+      <w:proofErr w:type="gramStart"/>
+      <w:r>
+        <w:rPr>
+          <w:color w:val="FF0000"/>
+        </w:rPr>
+        <w:t>bank</w:t>
       </w:r>
       <w:proofErr w:type="spellEnd"/>
       <w:r>
@@ -699,6 +772,7 @@
         </w:rPr>
         <w:t>.*</w:t>
       </w:r>
+      <w:proofErr w:type="gramEnd"/>
     </w:p>
     <w:p>
       <w:r>
@@ -734,20 +808,25 @@
         <w:t xml:space="preserve"> test -s </w:t>
       </w:r>
       <w:proofErr w:type="spellStart"/>
-      <w:r>
-        <w:rPr>
-          <w:color w:val="FF0000"/>
-        </w:rPr>
-        <w:t>source:abc_bank.ABC_BANK_POSITION</w:t>
-      </w:r>
-      <w:proofErr w:type="spellEnd"/>
-    </w:p>
-    <w:p>
-      <w:r>
-        <w:t xml:space="preserve">For running </w:t>
-      </w:r>
-      <w:r>
-        <w:t>models</w:t>
+      <w:proofErr w:type="gramStart"/>
+      <w:r>
+        <w:rPr>
+          <w:color w:val="FF0000"/>
+        </w:rPr>
+        <w:t>source:abc_bank.ABC</w:t>
+      </w:r>
+      <w:proofErr w:type="gramEnd"/>
+      <w:r>
+        <w:rPr>
+          <w:color w:val="FF0000"/>
+        </w:rPr>
+        <w:t>_BANK_POSITION</w:t>
+      </w:r>
+      <w:proofErr w:type="spellEnd"/>
+    </w:p>
+    <w:p>
+      <w:r>
+        <w:t>For running models</w:t>
       </w:r>
     </w:p>
     <w:p>
@@ -796,13 +875,6 @@
         </w:rPr>
         <w:t xml:space="preserve"> run --select REF_POSITION_ABC_BANK</w:t>
       </w:r>
-    </w:p>
-    <w:p>
-      <w:pPr>
-        <w:rPr>
-          <w:color w:val="FF0000"/>
-        </w:rPr>
-      </w:pPr>
     </w:p>
     <w:p>
       <w:r>
@@ -905,6 +977,7 @@
     </w:p>
     <w:p>
       <w:proofErr w:type="spellStart"/>
+      <w:proofErr w:type="gramStart"/>
       <w:r>
         <w:t>sqlfmt</w:t>
       </w:r>
@@ -912,6 +985,7 @@
       <w:r>
         <w:t xml:space="preserve"> .</w:t>
       </w:r>
+      <w:proofErr w:type="gramEnd"/>
     </w:p>
     <w:p>
       <w:proofErr w:type="spellStart"/>
@@ -977,13 +1051,7 @@
         <w:rPr>
           <w:color w:val="FF0000"/>
         </w:rPr>
-        <w:t>Refined</w:t>
-      </w:r>
-      <w:r>
-        <w:rPr>
-          <w:color w:val="FF0000"/>
-        </w:rPr>
-        <w:t xml:space="preserve"> model:</w:t>
+        <w:t>Refined model:</w:t>
       </w:r>
       <w:r>
         <w:rPr>
@@ -1007,34 +1075,303 @@
         <w:t xml:space="preserve"> </w:t>
       </w:r>
       <w:r>
-        <w:t>The goal of the refined layer is clear – take the “adapted” data served from the staging layer and by</w:t>
-      </w:r>
-      <w:r>
-        <w:t xml:space="preserve"> </w:t>
-      </w:r>
-      <w:r>
-        <w:t>applying business rules, including combining multiple sources, produce “refined” data that can be</w:t>
-      </w:r>
-      <w:r>
-        <w:t xml:space="preserve"> </w:t>
-      </w:r>
-      <w:r>
-        <w:t>used in the data marts to provide useful information for the platform users</w:t>
-      </w:r>
-    </w:p>
-    <w:p>
-      <w:pPr>
-        <w:rPr>
-          <w:color w:val="FF0000"/>
-        </w:rPr>
-      </w:pPr>
-    </w:p>
-    <w:p>
-      <w:pPr>
-        <w:rPr>
-          <w:color w:val="FF0000"/>
-        </w:rPr>
-      </w:pPr>
+        <w:t>The goal of the refined layer is clear – take the “adapted” data served from the staging layer and by applying business rules, including combining multiple sources, produce “refined” data that can be used in the data marts to provide useful information for the platform users</w:t>
+      </w:r>
+    </w:p>
+    <w:p>
+      <w:pPr>
+        <w:pStyle w:val="Pa0"/>
+        <w:spacing w:before="80" w:after="80"/>
+        <w:jc w:val="both"/>
+        <w:rPr>
+          <w:rFonts w:asciiTheme="minorHAnsi" w:hAnsiTheme="minorHAnsi" w:cstheme="minorHAnsi"/>
+          <w:color w:val="FF0000"/>
+          <w:sz w:val="22"/>
+          <w:szCs w:val="22"/>
+        </w:rPr>
+      </w:pPr>
+      <w:r>
+        <w:rPr>
+          <w:rFonts w:asciiTheme="minorHAnsi" w:hAnsiTheme="minorHAnsi" w:cstheme="minorHAnsi"/>
+          <w:color w:val="FF0000"/>
+          <w:sz w:val="22"/>
+          <w:szCs w:val="22"/>
+        </w:rPr>
+        <w:t>Snap Shots:</w:t>
+      </w:r>
+    </w:p>
+    <w:p>
+      <w:pPr>
+        <w:pStyle w:val="Pa0"/>
+        <w:spacing w:before="80" w:after="80"/>
+        <w:jc w:val="both"/>
+        <w:rPr>
+          <w:rFonts w:asciiTheme="minorHAnsi" w:hAnsiTheme="minorHAnsi" w:cstheme="minorHAnsi"/>
+          <w:color w:val="000000"/>
+          <w:sz w:val="22"/>
+          <w:szCs w:val="22"/>
+        </w:rPr>
+      </w:pPr>
+      <w:r>
+        <w:rPr>
+          <w:rFonts w:asciiTheme="minorHAnsi" w:hAnsiTheme="minorHAnsi" w:cstheme="minorHAnsi"/>
+          <w:color w:val="000000"/>
+          <w:sz w:val="22"/>
+          <w:szCs w:val="22"/>
+        </w:rPr>
+        <w:t>The intended usage of snapshots is as starting point of your ETL process to capture and store the</w:t>
+      </w:r>
+    </w:p>
+    <w:p>
+      <w:pPr>
+        <w:pStyle w:val="Pa0"/>
+        <w:spacing w:before="80" w:after="80"/>
+        <w:jc w:val="both"/>
+        <w:rPr>
+          <w:rFonts w:asciiTheme="minorHAnsi" w:hAnsiTheme="minorHAnsi" w:cstheme="minorHAnsi"/>
+          <w:color w:val="000000"/>
+          <w:sz w:val="22"/>
+          <w:szCs w:val="22"/>
+        </w:rPr>
+      </w:pPr>
+      <w:r>
+        <w:rPr>
+          <w:rFonts w:asciiTheme="minorHAnsi" w:hAnsiTheme="minorHAnsi" w:cstheme="minorHAnsi"/>
+          <w:color w:val="000000"/>
+          <w:sz w:val="22"/>
+          <w:szCs w:val="22"/>
+        </w:rPr>
+        <w:t>source data, so that the general ETL would follow the following pattern:</w:t>
+      </w:r>
+    </w:p>
+    <w:p>
+      <w:pPr>
+        <w:pStyle w:val="Pa21"/>
+        <w:spacing w:before="80" w:after="80"/>
+        <w:ind w:left="540" w:hanging="360"/>
+        <w:jc w:val="both"/>
+        <w:rPr>
+          <w:rFonts w:asciiTheme="minorHAnsi" w:hAnsiTheme="minorHAnsi" w:cstheme="minorHAnsi"/>
+          <w:color w:val="000000"/>
+          <w:sz w:val="22"/>
+          <w:szCs w:val="22"/>
+        </w:rPr>
+      </w:pPr>
+      <w:r>
+        <w:rPr>
+          <w:rStyle w:val="A11"/>
+          <w:rFonts w:asciiTheme="minorHAnsi" w:hAnsiTheme="minorHAnsi" w:cstheme="minorHAnsi"/>
+          <w:sz w:val="22"/>
+          <w:szCs w:val="22"/>
+        </w:rPr>
+        <w:t xml:space="preserve">1. </w:t>
+      </w:r>
+      <w:r>
+        <w:rPr>
+          <w:rFonts w:asciiTheme="minorHAnsi" w:hAnsiTheme="minorHAnsi" w:cstheme="minorHAnsi"/>
+          <w:color w:val="000000"/>
+          <w:sz w:val="22"/>
+          <w:szCs w:val="22"/>
+        </w:rPr>
+        <w:t xml:space="preserve">Run the snapshots command to capture the source data – </w:t>
+      </w:r>
+      <w:proofErr w:type="spellStart"/>
+      <w:r>
+        <w:rPr>
+          <w:rFonts w:asciiTheme="minorHAnsi" w:hAnsiTheme="minorHAnsi" w:cstheme="minorHAnsi"/>
+          <w:color w:val="FF0000"/>
+          <w:sz w:val="22"/>
+          <w:szCs w:val="22"/>
+        </w:rPr>
+        <w:t>dbt</w:t>
+      </w:r>
+      <w:proofErr w:type="spellEnd"/>
+      <w:r>
+        <w:rPr>
+          <w:rFonts w:asciiTheme="minorHAnsi" w:hAnsiTheme="minorHAnsi" w:cstheme="minorHAnsi"/>
+          <w:color w:val="FF0000"/>
+          <w:sz w:val="22"/>
+          <w:szCs w:val="22"/>
+        </w:rPr>
+        <w:t xml:space="preserve"> snapshot</w:t>
+      </w:r>
+      <w:r>
+        <w:rPr>
+          <w:rFonts w:asciiTheme="minorHAnsi" w:hAnsiTheme="minorHAnsi" w:cstheme="minorHAnsi"/>
+          <w:color w:val="000000"/>
+          <w:sz w:val="22"/>
+          <w:szCs w:val="22"/>
+        </w:rPr>
+        <w:t xml:space="preserve">. </w:t>
+      </w:r>
+    </w:p>
+    <w:p>
+      <w:pPr>
+        <w:pStyle w:val="Pa21"/>
+        <w:spacing w:before="80" w:after="80"/>
+        <w:ind w:left="540" w:hanging="360"/>
+        <w:jc w:val="both"/>
+        <w:rPr>
+          <w:rFonts w:asciiTheme="minorHAnsi" w:hAnsiTheme="minorHAnsi" w:cstheme="minorHAnsi"/>
+          <w:color w:val="000000"/>
+          <w:sz w:val="22"/>
+          <w:szCs w:val="22"/>
+        </w:rPr>
+      </w:pPr>
+      <w:r>
+        <w:rPr>
+          <w:rStyle w:val="A11"/>
+          <w:rFonts w:asciiTheme="minorHAnsi" w:hAnsiTheme="minorHAnsi" w:cstheme="minorHAnsi"/>
+          <w:sz w:val="22"/>
+          <w:szCs w:val="22"/>
+        </w:rPr>
+        <w:t xml:space="preserve">2. </w:t>
+      </w:r>
+      <w:r>
+        <w:rPr>
+          <w:rFonts w:asciiTheme="minorHAnsi" w:hAnsiTheme="minorHAnsi" w:cstheme="minorHAnsi"/>
+          <w:color w:val="000000"/>
+          <w:sz w:val="22"/>
+          <w:szCs w:val="22"/>
+        </w:rPr>
+        <w:t xml:space="preserve">Run the models to read the data out of the snapshots and calculate the desired transformations </w:t>
+      </w:r>
+      <w:r>
+        <w:rPr>
+          <w:rFonts w:asciiTheme="minorHAnsi" w:hAnsiTheme="minorHAnsi" w:cstheme="minorHAnsi"/>
+          <w:color w:val="FF0000"/>
+          <w:sz w:val="22"/>
+          <w:szCs w:val="22"/>
+        </w:rPr>
+        <w:t xml:space="preserve">– </w:t>
+      </w:r>
+      <w:proofErr w:type="spellStart"/>
+      <w:r>
+        <w:rPr>
+          <w:rFonts w:asciiTheme="minorHAnsi" w:hAnsiTheme="minorHAnsi" w:cstheme="minorHAnsi"/>
+          <w:color w:val="FF0000"/>
+          <w:sz w:val="22"/>
+          <w:szCs w:val="22"/>
+        </w:rPr>
+        <w:t>dbt</w:t>
+      </w:r>
+      <w:proofErr w:type="spellEnd"/>
+      <w:r>
+        <w:rPr>
+          <w:rFonts w:asciiTheme="minorHAnsi" w:hAnsiTheme="minorHAnsi" w:cstheme="minorHAnsi"/>
+          <w:color w:val="FF0000"/>
+          <w:sz w:val="22"/>
+          <w:szCs w:val="22"/>
+        </w:rPr>
+        <w:t xml:space="preserve"> run</w:t>
+      </w:r>
+      <w:r>
+        <w:rPr>
+          <w:rFonts w:asciiTheme="minorHAnsi" w:hAnsiTheme="minorHAnsi" w:cstheme="minorHAnsi"/>
+          <w:color w:val="000000"/>
+          <w:sz w:val="22"/>
+          <w:szCs w:val="22"/>
+        </w:rPr>
+        <w:t xml:space="preserve">. </w:t>
+      </w:r>
+    </w:p>
+    <w:p>
+      <w:pPr>
+        <w:pStyle w:val="Pa21"/>
+        <w:spacing w:before="80" w:after="80"/>
+        <w:ind w:left="540" w:hanging="360"/>
+        <w:jc w:val="both"/>
+        <w:rPr>
+          <w:rFonts w:asciiTheme="minorHAnsi" w:hAnsiTheme="minorHAnsi" w:cstheme="minorHAnsi"/>
+          <w:color w:val="FF0000"/>
+          <w:sz w:val="22"/>
+          <w:szCs w:val="22"/>
+        </w:rPr>
+      </w:pPr>
+      <w:r>
+        <w:rPr>
+          <w:rStyle w:val="A11"/>
+          <w:rFonts w:asciiTheme="minorHAnsi" w:hAnsiTheme="minorHAnsi" w:cstheme="minorHAnsi"/>
+          <w:sz w:val="22"/>
+          <w:szCs w:val="22"/>
+        </w:rPr>
+        <w:t xml:space="preserve">3. </w:t>
+      </w:r>
+      <w:r>
+        <w:rPr>
+          <w:rFonts w:asciiTheme="minorHAnsi" w:hAnsiTheme="minorHAnsi" w:cstheme="minorHAnsi"/>
+          <w:color w:val="000000"/>
+          <w:sz w:val="22"/>
+          <w:szCs w:val="22"/>
+        </w:rPr>
+        <w:t xml:space="preserve">Run the tests to verify the results – </w:t>
+      </w:r>
+      <w:proofErr w:type="spellStart"/>
+      <w:r>
+        <w:rPr>
+          <w:rFonts w:asciiTheme="minorHAnsi" w:hAnsiTheme="minorHAnsi" w:cstheme="minorHAnsi"/>
+          <w:color w:val="FF0000"/>
+          <w:sz w:val="22"/>
+          <w:szCs w:val="22"/>
+        </w:rPr>
+        <w:t>dbt</w:t>
+      </w:r>
+      <w:proofErr w:type="spellEnd"/>
+      <w:r>
+        <w:rPr>
+          <w:rFonts w:asciiTheme="minorHAnsi" w:hAnsiTheme="minorHAnsi" w:cstheme="minorHAnsi"/>
+          <w:color w:val="FF0000"/>
+          <w:sz w:val="22"/>
+          <w:szCs w:val="22"/>
+        </w:rPr>
+        <w:t xml:space="preserve"> test</w:t>
+      </w:r>
+    </w:p>
+    <w:p>
+      <w:r>
+        <w:t xml:space="preserve">A recent version of </w:t>
+      </w:r>
+      <w:proofErr w:type="spellStart"/>
+      <w:r>
+        <w:t>dbt</w:t>
+      </w:r>
+      <w:proofErr w:type="spellEnd"/>
+      <w:r>
+        <w:t xml:space="preserve"> has introduced the </w:t>
+      </w:r>
+      <w:proofErr w:type="spellStart"/>
+      <w:r>
+        <w:rPr>
+          <w:color w:val="FF0000"/>
+        </w:rPr>
+        <w:t>dbt</w:t>
+      </w:r>
+      <w:proofErr w:type="spellEnd"/>
+      <w:r>
+        <w:rPr>
+          <w:color w:val="FF0000"/>
+        </w:rPr>
+        <w:t>-</w:t>
+      </w:r>
+      <w:r>
+        <w:rPr>
+          <w:color w:val="FF0000"/>
+        </w:rPr>
+        <w:t>build</w:t>
+      </w:r>
+      <w:r>
+        <w:t xml:space="preserve"> command, which can replace the three</w:t>
+      </w:r>
+    </w:p>
+    <w:p>
+      <w:r>
+        <w:t>preceding commands, as it will run in the correct order all the commands to build all kinds of models,</w:t>
+      </w:r>
+    </w:p>
+    <w:p>
+      <w:r>
+        <w:t>including seeds and snapshots, and the tests defined on them</w:t>
+      </w:r>
     </w:p>
     <w:p>
       <w:r>
@@ -1637,6 +1974,55 @@
       <w:shd w:val="clear" w:color="auto" w:fill="E1DFDD"/>
     </w:rPr>
   </w:style>
+  <w:style w:type="paragraph" w:customStyle="1" w:styleId="Pa0">
+    <w:name w:val="Pa0"/>
+    <w:basedOn w:val="Normal"/>
+    <w:next w:val="Normal"/>
+    <w:uiPriority w:val="99"/>
+    <w:rsid w:val="00942F58"/>
+    <w:pPr>
+      <w:autoSpaceDE w:val="0"/>
+      <w:autoSpaceDN w:val="0"/>
+      <w:adjustRightInd w:val="0"/>
+      <w:spacing w:after="0" w:line="201" w:lineRule="atLeast"/>
+    </w:pPr>
+    <w:rPr>
+      <w:rFonts w:ascii="Minion Pro" w:hAnsi="Minion Pro"/>
+      <w:kern w:val="0"/>
+      <w:sz w:val="24"/>
+      <w:szCs w:val="24"/>
+    </w:rPr>
+  </w:style>
+  <w:style w:type="paragraph" w:customStyle="1" w:styleId="Pa21">
+    <w:name w:val="Pa21"/>
+    <w:basedOn w:val="Normal"/>
+    <w:next w:val="Normal"/>
+    <w:uiPriority w:val="99"/>
+    <w:rsid w:val="00942F58"/>
+    <w:pPr>
+      <w:autoSpaceDE w:val="0"/>
+      <w:autoSpaceDN w:val="0"/>
+      <w:adjustRightInd w:val="0"/>
+      <w:spacing w:after="0" w:line="201" w:lineRule="atLeast"/>
+    </w:pPr>
+    <w:rPr>
+      <w:rFonts w:ascii="Minion Pro" w:hAnsi="Minion Pro"/>
+      <w:kern w:val="0"/>
+      <w:sz w:val="24"/>
+      <w:szCs w:val="24"/>
+    </w:rPr>
+  </w:style>
+  <w:style w:type="character" w:customStyle="1" w:styleId="A11">
+    <w:name w:val="A11"/>
+    <w:uiPriority w:val="99"/>
+    <w:rsid w:val="00942F58"/>
+    <w:rPr>
+      <w:rFonts w:cs="Minion Pro"/>
+      <w:color w:val="000000"/>
+      <w:sz w:val="20"/>
+      <w:szCs w:val="20"/>
+    </w:rPr>
+  </w:style>
 </w:styles>
 </file>
 

</xml_diff>